<commit_message>
Updated the form for this course
</commit_message>
<xml_diff>
--- a/docs/Labs/LabReviewForm-Generic.docx
+++ b/docs/Labs/LabReviewForm-Generic.docx
@@ -1,6 +1,6 @@
 
 <file path=word/document.xml><?xml version="1.0" encoding="utf-8"?>
-<w:document xmlns:wpc="http://schemas.microsoft.com/office/word/2010/wordprocessingCanvas" xmlns:mc="http://schemas.openxmlformats.org/markup-compatibility/2006" xmlns:o="urn:schemas-microsoft-com:office:office" xmlns:r="http://schemas.openxmlformats.org/officeDocument/2006/relationships" xmlns:m="http://schemas.openxmlformats.org/officeDocument/2006/math" xmlns:v="urn:schemas-microsoft-com:vml" xmlns:wp14="http://schemas.microsoft.com/office/word/2010/wordprocessingDrawing" xmlns:wp="http://schemas.openxmlformats.org/drawingml/2006/wordprocessingDrawing" xmlns:w10="urn:schemas-microsoft-com:office:word" xmlns:w="http://schemas.openxmlformats.org/wordprocessingml/2006/main" xmlns:w14="http://schemas.microsoft.com/office/word/2010/wordml" xmlns:w15="http://schemas.microsoft.com/office/word/2012/wordml" xmlns:wpg="http://schemas.microsoft.com/office/word/2010/wordprocessingGroup" xmlns:wpi="http://schemas.microsoft.com/office/word/2010/wordprocessingInk" xmlns:wne="http://schemas.microsoft.com/office/word/2006/wordml" xmlns:wps="http://schemas.microsoft.com/office/word/2010/wordprocessingShape" mc:Ignorable="w14 w15 wp14">
+<w:document xmlns:wpc="http://schemas.microsoft.com/office/word/2010/wordprocessingCanvas" xmlns:cx="http://schemas.microsoft.com/office/drawing/2014/chartex" xmlns:cx1="http://schemas.microsoft.com/office/drawing/2015/9/8/chartex" xmlns:cx2="http://schemas.microsoft.com/office/drawing/2015/10/21/chartex" xmlns:cx3="http://schemas.microsoft.com/office/drawing/2016/5/9/chartex" xmlns:cx4="http://schemas.microsoft.com/office/drawing/2016/5/10/chartex" xmlns:cx5="http://schemas.microsoft.com/office/drawing/2016/5/11/chartex" xmlns:cx6="http://schemas.microsoft.com/office/drawing/2016/5/12/chartex" xmlns:cx7="http://schemas.microsoft.com/office/drawing/2016/5/13/chartex" xmlns:cx8="http://schemas.microsoft.com/office/drawing/2016/5/14/chartex" xmlns:mc="http://schemas.openxmlformats.org/markup-compatibility/2006" xmlns:aink="http://schemas.microsoft.com/office/drawing/2016/ink" xmlns:am3d="http://schemas.microsoft.com/office/drawing/2017/model3d" xmlns:o="urn:schemas-microsoft-com:office:office" xmlns:r="http://schemas.openxmlformats.org/officeDocument/2006/relationships" xmlns:m="http://schemas.openxmlformats.org/officeDocument/2006/math" xmlns:v="urn:schemas-microsoft-com:vml" xmlns:wp14="http://schemas.microsoft.com/office/word/2010/wordprocessingDrawing" xmlns:wp="http://schemas.openxmlformats.org/drawingml/2006/wordprocessingDrawing" xmlns:w10="urn:schemas-microsoft-com:office:word" xmlns:w="http://schemas.openxmlformats.org/wordprocessingml/2006/main" xmlns:w14="http://schemas.microsoft.com/office/word/2010/wordml" xmlns:w15="http://schemas.microsoft.com/office/word/2012/wordml" xmlns:w16cid="http://schemas.microsoft.com/office/word/2016/wordml/cid" xmlns:w16se="http://schemas.microsoft.com/office/word/2015/wordml/symex" xmlns:wpg="http://schemas.microsoft.com/office/word/2010/wordprocessingGroup" xmlns:wpi="http://schemas.microsoft.com/office/word/2010/wordprocessingInk" xmlns:wne="http://schemas.microsoft.com/office/word/2006/wordml" xmlns:wps="http://schemas.microsoft.com/office/word/2010/wordprocessingShape" mc:Ignorable="w14 w15 w16se w16cid wp14">
   <w:body>
     <w:p>
       <w:pPr>
@@ -13,8 +13,6 @@
           <w:szCs w:val="28"/>
         </w:rPr>
       </w:pPr>
-      <w:bookmarkStart w:id="0" w:name="_GoBack"/>
-      <w:bookmarkEnd w:id="0"/>
       <w:r>
         <w:rPr>
           <w:b/>
@@ -54,7 +52,7 @@
               <w:spacing w:after="0" w:line="240" w:lineRule="auto"/>
             </w:pPr>
             <w:r>
-              <w:t>Your name (your code is being reviewed here)</w:t>
+              <w:t>Reviewer (Your name)</w:t>
             </w:r>
           </w:p>
         </w:tc>
@@ -138,7 +136,7 @@
               <w:spacing w:after="0" w:line="240" w:lineRule="auto"/>
             </w:pPr>
             <w:r>
-              <w:t>Peer Reviewer(s):</w:t>
+              <w:t>Developer (Person who wrote the code)</w:t>
             </w:r>
           </w:p>
         </w:tc>
@@ -180,7 +178,7 @@
               <w:spacing w:after="0" w:line="240" w:lineRule="auto"/>
             </w:pPr>
             <w:r>
-              <w:t>Student(s) whose code you reviewed:</w:t>
+              <w:t>Date code was received from the developer</w:t>
             </w:r>
           </w:p>
         </w:tc>
@@ -222,7 +220,7 @@
               <w:spacing w:after="0" w:line="240" w:lineRule="auto"/>
             </w:pPr>
             <w:r>
-              <w:t>Date:</w:t>
+              <w:t>Date review was sent to the developer</w:t>
             </w:r>
           </w:p>
         </w:tc>
@@ -271,15 +269,8 @@
         <w:spacing w:line="240" w:lineRule="auto"/>
       </w:pPr>
       <w:r>
-        <w:t>You should have already uploaded this lab assignment to Blackboard. Complete the “Beta” column of this review with one or more other students.  Revise your code based on the review. On your own, fill out the “Release” column of this form and upload it along with the revised version of your lab work. Your grade will be based on your revised work and the accuracy of this evaluation.</w:t>
+        <w:t>A reviewer will fill out the “Beta” column of this form for the developer.  The developer will revise their code based on the review. After revising their code, the developer will fill out the “Release” column of this form to indicate what they have changed.</w:t>
       </w:r>
-    </w:p>
-    <w:p>
-      <w:pPr>
-        <w:widowControl w:val="0"/>
-        <w:autoSpaceDE w:val="0"/>
-        <w:spacing w:line="240" w:lineRule="auto"/>
-      </w:pPr>
     </w:p>
     <w:tbl>
       <w:tblPr>
@@ -402,7 +393,16 @@
               <w:spacing w:after="0" w:line="240" w:lineRule="auto"/>
             </w:pPr>
             <w:r>
-              <w:t>Does it compile and run without errors?</w:t>
+              <w:t xml:space="preserve">What </w:t>
+            </w:r>
+            <w:r>
+              <w:t xml:space="preserve">is the target </w:t>
+            </w:r>
+            <w:r>
+              <w:t>API level</w:t>
+            </w:r>
+            <w:r>
+              <w:t>?</w:t>
             </w:r>
           </w:p>
         </w:tc>
@@ -463,10 +463,7 @@
               <w:spacing w:after="0" w:line="240" w:lineRule="auto"/>
             </w:pPr>
             <w:r>
-              <w:t>Does the style conform to our class standards? (list any issues below)</w:t>
-            </w:r>
-            <w:r>
-              <w:t xml:space="preserve"> </w:t>
+              <w:t>What is the min API level?</w:t>
             </w:r>
           </w:p>
         </w:tc>
@@ -526,6 +523,9 @@
               <w:snapToGrid w:val="0"/>
               <w:spacing w:after="0" w:line="240" w:lineRule="auto"/>
             </w:pPr>
+            <w:r>
+              <w:t>What device or emulator did you test on? (for example: Pixel 2)</w:t>
+            </w:r>
           </w:p>
         </w:tc>
         <w:tc>
@@ -642,183 +642,9 @@
               <w:snapToGrid w:val="0"/>
               <w:spacing w:after="0" w:line="240" w:lineRule="auto"/>
             </w:pPr>
-          </w:p>
-        </w:tc>
-        <w:tc>
-          <w:tcPr>
-            <w:tcW w:w="990" w:type="dxa"/>
-            <w:tcBorders>
-              <w:top w:val="single" w:sz="4" w:space="0" w:color="000000"/>
-              <w:left w:val="single" w:sz="4" w:space="0" w:color="000000"/>
-              <w:bottom w:val="single" w:sz="4" w:space="0" w:color="000000"/>
-              <w:right w:val="single" w:sz="4" w:space="0" w:color="000000"/>
-            </w:tcBorders>
-          </w:tcPr>
-          <w:p>
-            <w:pPr>
-              <w:widowControl w:val="0"/>
-              <w:autoSpaceDE w:val="0"/>
-              <w:snapToGrid w:val="0"/>
-              <w:spacing w:after="0" w:line="240" w:lineRule="auto"/>
-            </w:pPr>
-          </w:p>
-        </w:tc>
-        <w:tc>
-          <w:tcPr>
-            <w:tcW w:w="1170" w:type="dxa"/>
-            <w:tcBorders>
-              <w:top w:val="single" w:sz="4" w:space="0" w:color="000000"/>
-              <w:left w:val="single" w:sz="4" w:space="0" w:color="000000"/>
-              <w:bottom w:val="single" w:sz="4" w:space="0" w:color="000000"/>
-              <w:right w:val="single" w:sz="4" w:space="0" w:color="000000"/>
-            </w:tcBorders>
-          </w:tcPr>
-          <w:p>
-            <w:pPr>
-              <w:widowControl w:val="0"/>
-              <w:autoSpaceDE w:val="0"/>
-              <w:snapToGrid w:val="0"/>
-              <w:spacing w:after="0" w:line="240" w:lineRule="auto"/>
-            </w:pPr>
-          </w:p>
-        </w:tc>
-      </w:tr>
-      <w:tr>
-        <w:tc>
-          <w:tcPr>
-            <w:tcW w:w="7413" w:type="dxa"/>
-            <w:tcBorders>
-              <w:top w:val="single" w:sz="4" w:space="0" w:color="000000"/>
-              <w:left w:val="single" w:sz="4" w:space="0" w:color="000000"/>
-              <w:bottom w:val="single" w:sz="4" w:space="0" w:color="000000"/>
-            </w:tcBorders>
-          </w:tcPr>
-          <w:p>
-            <w:pPr>
-              <w:widowControl w:val="0"/>
-              <w:autoSpaceDE w:val="0"/>
-              <w:snapToGrid w:val="0"/>
-              <w:spacing w:after="0" w:line="240" w:lineRule="auto"/>
-            </w:pPr>
-          </w:p>
-        </w:tc>
-        <w:tc>
-          <w:tcPr>
-            <w:tcW w:w="990" w:type="dxa"/>
-            <w:tcBorders>
-              <w:top w:val="single" w:sz="4" w:space="0" w:color="000000"/>
-              <w:left w:val="single" w:sz="4" w:space="0" w:color="000000"/>
-              <w:bottom w:val="single" w:sz="4" w:space="0" w:color="000000"/>
-              <w:right w:val="single" w:sz="4" w:space="0" w:color="000000"/>
-            </w:tcBorders>
-          </w:tcPr>
-          <w:p>
-            <w:pPr>
-              <w:widowControl w:val="0"/>
-              <w:autoSpaceDE w:val="0"/>
-              <w:snapToGrid w:val="0"/>
-              <w:spacing w:after="0" w:line="240" w:lineRule="auto"/>
-            </w:pPr>
-          </w:p>
-        </w:tc>
-        <w:tc>
-          <w:tcPr>
-            <w:tcW w:w="1170" w:type="dxa"/>
-            <w:tcBorders>
-              <w:top w:val="single" w:sz="4" w:space="0" w:color="000000"/>
-              <w:left w:val="single" w:sz="4" w:space="0" w:color="000000"/>
-              <w:bottom w:val="single" w:sz="4" w:space="0" w:color="000000"/>
-              <w:right w:val="single" w:sz="4" w:space="0" w:color="000000"/>
-            </w:tcBorders>
-          </w:tcPr>
-          <w:p>
-            <w:pPr>
-              <w:widowControl w:val="0"/>
-              <w:autoSpaceDE w:val="0"/>
-              <w:snapToGrid w:val="0"/>
-              <w:spacing w:after="0" w:line="240" w:lineRule="auto"/>
-            </w:pPr>
-          </w:p>
-        </w:tc>
-      </w:tr>
-      <w:tr>
-        <w:tc>
-          <w:tcPr>
-            <w:tcW w:w="7413" w:type="dxa"/>
-            <w:tcBorders>
-              <w:top w:val="single" w:sz="4" w:space="0" w:color="000000"/>
-              <w:left w:val="single" w:sz="4" w:space="0" w:color="000000"/>
-              <w:bottom w:val="single" w:sz="4" w:space="0" w:color="000000"/>
-            </w:tcBorders>
-          </w:tcPr>
-          <w:p>
-            <w:pPr>
-              <w:widowControl w:val="0"/>
-              <w:autoSpaceDE w:val="0"/>
-              <w:snapToGrid w:val="0"/>
-              <w:spacing w:after="0" w:line="240" w:lineRule="auto"/>
-            </w:pPr>
             <w:r>
-              <w:t xml:space="preserve">Do the design and implementation conform to OOP best practices? (list any issues below) </w:t>
+              <w:t>Does it compile and run without errors? (list any issues below)</w:t>
             </w:r>
-          </w:p>
-        </w:tc>
-        <w:tc>
-          <w:tcPr>
-            <w:tcW w:w="990" w:type="dxa"/>
-            <w:tcBorders>
-              <w:top w:val="single" w:sz="4" w:space="0" w:color="000000"/>
-              <w:left w:val="single" w:sz="4" w:space="0" w:color="000000"/>
-              <w:bottom w:val="single" w:sz="4" w:space="0" w:color="000000"/>
-              <w:right w:val="single" w:sz="4" w:space="0" w:color="000000"/>
-            </w:tcBorders>
-          </w:tcPr>
-          <w:p>
-            <w:pPr>
-              <w:widowControl w:val="0"/>
-              <w:autoSpaceDE w:val="0"/>
-              <w:snapToGrid w:val="0"/>
-              <w:spacing w:after="0" w:line="240" w:lineRule="auto"/>
-            </w:pPr>
-          </w:p>
-        </w:tc>
-        <w:tc>
-          <w:tcPr>
-            <w:tcW w:w="1170" w:type="dxa"/>
-            <w:tcBorders>
-              <w:top w:val="single" w:sz="4" w:space="0" w:color="000000"/>
-              <w:left w:val="single" w:sz="4" w:space="0" w:color="000000"/>
-              <w:bottom w:val="single" w:sz="4" w:space="0" w:color="000000"/>
-              <w:right w:val="single" w:sz="4" w:space="0" w:color="000000"/>
-            </w:tcBorders>
-          </w:tcPr>
-          <w:p>
-            <w:pPr>
-              <w:widowControl w:val="0"/>
-              <w:autoSpaceDE w:val="0"/>
-              <w:snapToGrid w:val="0"/>
-              <w:spacing w:after="0" w:line="240" w:lineRule="auto"/>
-            </w:pPr>
-          </w:p>
-        </w:tc>
-      </w:tr>
-      <w:tr>
-        <w:tc>
-          <w:tcPr>
-            <w:tcW w:w="7413" w:type="dxa"/>
-            <w:tcBorders>
-              <w:top w:val="single" w:sz="4" w:space="0" w:color="000000"/>
-              <w:left w:val="single" w:sz="4" w:space="0" w:color="000000"/>
-              <w:bottom w:val="single" w:sz="4" w:space="0" w:color="000000"/>
-            </w:tcBorders>
-          </w:tcPr>
-          <w:p>
-            <w:pPr>
-              <w:widowControl w:val="0"/>
-              <w:autoSpaceDE w:val="0"/>
-              <w:snapToGrid w:val="0"/>
-              <w:spacing w:after="0" w:line="240" w:lineRule="auto"/>
-            </w:pPr>
           </w:p>
         </w:tc>
         <w:tc>
@@ -1333,10 +1159,877 @@
         <w:widowControl w:val="0"/>
         <w:autoSpaceDE w:val="0"/>
       </w:pPr>
-      <w:r>
-        <w:t>Comments:</w:t>
-      </w:r>
+      <w:bookmarkStart w:id="0" w:name="_GoBack"/>
+      <w:bookmarkEnd w:id="0"/>
     </w:p>
+    <w:tbl>
+      <w:tblPr>
+        <w:tblW w:w="9540" w:type="dxa"/>
+        <w:tblInd w:w="18" w:type="dxa"/>
+        <w:tblLayout w:type="fixed"/>
+        <w:tblLook w:val="0000" w:firstRow="0" w:lastRow="0" w:firstColumn="0" w:lastColumn="0" w:noHBand="0" w:noVBand="0"/>
+      </w:tblPr>
+      <w:tblGrid>
+        <w:gridCol w:w="7830"/>
+        <w:gridCol w:w="720"/>
+        <w:gridCol w:w="990"/>
+      </w:tblGrid>
+      <w:tr>
+        <w:tc>
+          <w:tcPr>
+            <w:tcW w:w="7830" w:type="dxa"/>
+            <w:tcBorders>
+              <w:top w:val="single" w:sz="4" w:space="0" w:color="000000"/>
+              <w:left w:val="single" w:sz="4" w:space="0" w:color="000000"/>
+              <w:bottom w:val="single" w:sz="4" w:space="0" w:color="000000"/>
+              <w:right w:val="single" w:sz="4" w:space="0" w:color="000000"/>
+            </w:tcBorders>
+          </w:tcPr>
+          <w:p>
+            <w:pPr>
+              <w:widowControl w:val="0"/>
+              <w:autoSpaceDE w:val="0"/>
+              <w:snapToGrid w:val="0"/>
+              <w:spacing w:after="0" w:line="240" w:lineRule="auto"/>
+              <w:rPr>
+                <w:b/>
+                <w:i/>
+                <w:iCs/>
+              </w:rPr>
+            </w:pPr>
+            <w:r>
+              <w:rPr>
+                <w:b/>
+                <w:i/>
+                <w:iCs/>
+              </w:rPr>
+              <w:t>Programming practice and style</w:t>
+            </w:r>
+          </w:p>
+        </w:tc>
+        <w:tc>
+          <w:tcPr>
+            <w:tcW w:w="720" w:type="dxa"/>
+            <w:tcBorders>
+              <w:top w:val="single" w:sz="4" w:space="0" w:color="000000"/>
+              <w:left w:val="single" w:sz="4" w:space="0" w:color="000000"/>
+              <w:bottom w:val="single" w:sz="4" w:space="0" w:color="000000"/>
+              <w:right w:val="single" w:sz="4" w:space="0" w:color="000000"/>
+            </w:tcBorders>
+          </w:tcPr>
+          <w:p>
+            <w:pPr>
+              <w:widowControl w:val="0"/>
+              <w:autoSpaceDE w:val="0"/>
+              <w:snapToGrid w:val="0"/>
+              <w:spacing w:after="0" w:line="240" w:lineRule="auto"/>
+              <w:jc w:val="center"/>
+              <w:rPr>
+                <w:b/>
+                <w:i/>
+                <w:iCs/>
+              </w:rPr>
+            </w:pPr>
+            <w:r>
+              <w:rPr>
+                <w:b/>
+                <w:i/>
+                <w:iCs/>
+              </w:rPr>
+              <w:t>Beta</w:t>
+            </w:r>
+          </w:p>
+        </w:tc>
+        <w:tc>
+          <w:tcPr>
+            <w:tcW w:w="990" w:type="dxa"/>
+            <w:tcBorders>
+              <w:top w:val="single" w:sz="4" w:space="0" w:color="000000"/>
+              <w:left w:val="single" w:sz="4" w:space="0" w:color="000000"/>
+              <w:bottom w:val="single" w:sz="4" w:space="0" w:color="000000"/>
+              <w:right w:val="single" w:sz="4" w:space="0" w:color="000000"/>
+            </w:tcBorders>
+          </w:tcPr>
+          <w:p>
+            <w:pPr>
+              <w:widowControl w:val="0"/>
+              <w:autoSpaceDE w:val="0"/>
+              <w:snapToGrid w:val="0"/>
+              <w:spacing w:after="0" w:line="240" w:lineRule="auto"/>
+              <w:jc w:val="center"/>
+              <w:rPr>
+                <w:b/>
+                <w:i/>
+                <w:iCs/>
+              </w:rPr>
+            </w:pPr>
+            <w:r>
+              <w:rPr>
+                <w:b/>
+                <w:i/>
+                <w:iCs/>
+              </w:rPr>
+              <w:t>Release</w:t>
+            </w:r>
+          </w:p>
+        </w:tc>
+      </w:tr>
+      <w:tr>
+        <w:tblPrEx>
+          <w:tblBorders>
+            <w:top w:val="single" w:sz="4" w:space="0" w:color="000000"/>
+            <w:left w:val="single" w:sz="4" w:space="0" w:color="000000"/>
+            <w:bottom w:val="single" w:sz="4" w:space="0" w:color="000000"/>
+            <w:right w:val="single" w:sz="4" w:space="0" w:color="000000"/>
+          </w:tblBorders>
+        </w:tblPrEx>
+        <w:tc>
+          <w:tcPr>
+            <w:tcW w:w="7830" w:type="dxa"/>
+            <w:tcBorders>
+              <w:top w:val="single" w:sz="4" w:space="0" w:color="000000"/>
+              <w:bottom w:val="single" w:sz="4" w:space="0" w:color="000000"/>
+              <w:right w:val="single" w:sz="4" w:space="0" w:color="000000"/>
+            </w:tcBorders>
+          </w:tcPr>
+          <w:p>
+            <w:pPr>
+              <w:widowControl w:val="0"/>
+              <w:autoSpaceDE w:val="0"/>
+              <w:autoSpaceDN w:val="0"/>
+              <w:adjustRightInd w:val="0"/>
+              <w:spacing w:after="0" w:line="240" w:lineRule="auto"/>
+            </w:pPr>
+            <w:r>
+              <w:t>Is proper indentation used?</w:t>
+            </w:r>
+          </w:p>
+        </w:tc>
+        <w:tc>
+          <w:tcPr>
+            <w:tcW w:w="720" w:type="dxa"/>
+            <w:tcBorders>
+              <w:top w:val="single" w:sz="4" w:space="0" w:color="000000"/>
+              <w:bottom w:val="single" w:sz="4" w:space="0" w:color="000000"/>
+              <w:right w:val="single" w:sz="4" w:space="0" w:color="000000"/>
+            </w:tcBorders>
+          </w:tcPr>
+          <w:p>
+            <w:pPr>
+              <w:widowControl w:val="0"/>
+              <w:autoSpaceDE w:val="0"/>
+              <w:autoSpaceDN w:val="0"/>
+              <w:adjustRightInd w:val="0"/>
+              <w:spacing w:after="0" w:line="240" w:lineRule="auto"/>
+            </w:pPr>
+          </w:p>
+        </w:tc>
+        <w:tc>
+          <w:tcPr>
+            <w:tcW w:w="990" w:type="dxa"/>
+            <w:tcBorders>
+              <w:top w:val="single" w:sz="4" w:space="0" w:color="000000"/>
+              <w:left w:val="single" w:sz="4" w:space="0" w:color="000000"/>
+              <w:bottom w:val="single" w:sz="4" w:space="0" w:color="000000"/>
+            </w:tcBorders>
+          </w:tcPr>
+          <w:p>
+            <w:pPr>
+              <w:widowControl w:val="0"/>
+              <w:autoSpaceDE w:val="0"/>
+              <w:autoSpaceDN w:val="0"/>
+              <w:adjustRightInd w:val="0"/>
+              <w:spacing w:after="0" w:line="240" w:lineRule="auto"/>
+            </w:pPr>
+          </w:p>
+        </w:tc>
+      </w:tr>
+      <w:tr>
+        <w:tc>
+          <w:tcPr>
+            <w:tcW w:w="7830" w:type="dxa"/>
+            <w:tcBorders>
+              <w:top w:val="single" w:sz="4" w:space="0" w:color="000000"/>
+              <w:left w:val="single" w:sz="4" w:space="0" w:color="000000"/>
+              <w:bottom w:val="single" w:sz="4" w:space="0" w:color="000000"/>
+              <w:right w:val="single" w:sz="4" w:space="0" w:color="000000"/>
+            </w:tcBorders>
+          </w:tcPr>
+          <w:p>
+            <w:pPr>
+              <w:widowControl w:val="0"/>
+              <w:autoSpaceDE w:val="0"/>
+              <w:snapToGrid w:val="0"/>
+              <w:spacing w:after="0" w:line="240" w:lineRule="auto"/>
+            </w:pPr>
+            <w:r>
+              <w:t>Are the UI elements and the variables named descriptively?</w:t>
+            </w:r>
+          </w:p>
+        </w:tc>
+        <w:tc>
+          <w:tcPr>
+            <w:tcW w:w="720" w:type="dxa"/>
+            <w:tcBorders>
+              <w:top w:val="single" w:sz="4" w:space="0" w:color="000000"/>
+              <w:left w:val="single" w:sz="4" w:space="0" w:color="000000"/>
+              <w:bottom w:val="single" w:sz="4" w:space="0" w:color="000000"/>
+              <w:right w:val="single" w:sz="4" w:space="0" w:color="000000"/>
+            </w:tcBorders>
+          </w:tcPr>
+          <w:p>
+            <w:pPr>
+              <w:widowControl w:val="0"/>
+              <w:autoSpaceDE w:val="0"/>
+              <w:snapToGrid w:val="0"/>
+              <w:spacing w:after="0" w:line="240" w:lineRule="auto"/>
+            </w:pPr>
+          </w:p>
+        </w:tc>
+        <w:tc>
+          <w:tcPr>
+            <w:tcW w:w="990" w:type="dxa"/>
+            <w:tcBorders>
+              <w:top w:val="single" w:sz="4" w:space="0" w:color="000000"/>
+              <w:left w:val="single" w:sz="4" w:space="0" w:color="000000"/>
+              <w:bottom w:val="single" w:sz="4" w:space="0" w:color="000000"/>
+              <w:right w:val="single" w:sz="4" w:space="0" w:color="000000"/>
+            </w:tcBorders>
+          </w:tcPr>
+          <w:p>
+            <w:pPr>
+              <w:widowControl w:val="0"/>
+              <w:autoSpaceDE w:val="0"/>
+              <w:snapToGrid w:val="0"/>
+              <w:spacing w:after="0" w:line="240" w:lineRule="auto"/>
+            </w:pPr>
+          </w:p>
+        </w:tc>
+      </w:tr>
+      <w:tr>
+        <w:tc>
+          <w:tcPr>
+            <w:tcW w:w="7830" w:type="dxa"/>
+            <w:tcBorders>
+              <w:top w:val="single" w:sz="4" w:space="0" w:color="000000"/>
+              <w:left w:val="single" w:sz="4" w:space="0" w:color="000000"/>
+              <w:bottom w:val="single" w:sz="4" w:space="0" w:color="000000"/>
+              <w:right w:val="single" w:sz="4" w:space="0" w:color="000000"/>
+            </w:tcBorders>
+          </w:tcPr>
+          <w:p>
+            <w:pPr>
+              <w:widowControl w:val="0"/>
+              <w:autoSpaceDE w:val="0"/>
+              <w:snapToGrid w:val="0"/>
+              <w:spacing w:after="0" w:line="240" w:lineRule="auto"/>
+            </w:pPr>
+            <w:r>
+              <w:t>Do UI element names end in the name of the element?</w:t>
+            </w:r>
+          </w:p>
+        </w:tc>
+        <w:tc>
+          <w:tcPr>
+            <w:tcW w:w="720" w:type="dxa"/>
+            <w:tcBorders>
+              <w:top w:val="single" w:sz="4" w:space="0" w:color="000000"/>
+              <w:left w:val="single" w:sz="4" w:space="0" w:color="000000"/>
+              <w:bottom w:val="single" w:sz="4" w:space="0" w:color="000000"/>
+              <w:right w:val="single" w:sz="4" w:space="0" w:color="000000"/>
+            </w:tcBorders>
+          </w:tcPr>
+          <w:p>
+            <w:pPr>
+              <w:widowControl w:val="0"/>
+              <w:autoSpaceDE w:val="0"/>
+              <w:snapToGrid w:val="0"/>
+              <w:spacing w:after="0" w:line="240" w:lineRule="auto"/>
+            </w:pPr>
+          </w:p>
+        </w:tc>
+        <w:tc>
+          <w:tcPr>
+            <w:tcW w:w="990" w:type="dxa"/>
+            <w:tcBorders>
+              <w:top w:val="single" w:sz="4" w:space="0" w:color="000000"/>
+              <w:left w:val="single" w:sz="4" w:space="0" w:color="000000"/>
+              <w:bottom w:val="single" w:sz="4" w:space="0" w:color="000000"/>
+              <w:right w:val="single" w:sz="4" w:space="0" w:color="000000"/>
+            </w:tcBorders>
+          </w:tcPr>
+          <w:p>
+            <w:pPr>
+              <w:widowControl w:val="0"/>
+              <w:autoSpaceDE w:val="0"/>
+              <w:snapToGrid w:val="0"/>
+              <w:spacing w:after="0" w:line="240" w:lineRule="auto"/>
+            </w:pPr>
+          </w:p>
+        </w:tc>
+      </w:tr>
+      <w:tr>
+        <w:tc>
+          <w:tcPr>
+            <w:tcW w:w="7830" w:type="dxa"/>
+            <w:tcBorders>
+              <w:top w:val="single" w:sz="4" w:space="0" w:color="000000"/>
+              <w:left w:val="single" w:sz="4" w:space="0" w:color="000000"/>
+              <w:bottom w:val="single" w:sz="4" w:space="0" w:color="000000"/>
+              <w:right w:val="single" w:sz="4" w:space="0" w:color="000000"/>
+            </w:tcBorders>
+          </w:tcPr>
+          <w:p>
+            <w:pPr>
+              <w:widowControl w:val="0"/>
+              <w:autoSpaceDE w:val="0"/>
+              <w:snapToGrid w:val="0"/>
+              <w:spacing w:after="0" w:line="240" w:lineRule="auto"/>
+            </w:pPr>
+            <w:r>
+              <w:t>Have any unnecessary lines of code or files been removed?</w:t>
+            </w:r>
+          </w:p>
+        </w:tc>
+        <w:tc>
+          <w:tcPr>
+            <w:tcW w:w="720" w:type="dxa"/>
+            <w:tcBorders>
+              <w:top w:val="single" w:sz="4" w:space="0" w:color="000000"/>
+              <w:left w:val="single" w:sz="4" w:space="0" w:color="000000"/>
+              <w:bottom w:val="single" w:sz="4" w:space="0" w:color="000000"/>
+              <w:right w:val="single" w:sz="4" w:space="0" w:color="000000"/>
+            </w:tcBorders>
+          </w:tcPr>
+          <w:p>
+            <w:pPr>
+              <w:widowControl w:val="0"/>
+              <w:autoSpaceDE w:val="0"/>
+              <w:snapToGrid w:val="0"/>
+              <w:spacing w:after="0" w:line="240" w:lineRule="auto"/>
+            </w:pPr>
+          </w:p>
+        </w:tc>
+        <w:tc>
+          <w:tcPr>
+            <w:tcW w:w="990" w:type="dxa"/>
+            <w:tcBorders>
+              <w:top w:val="single" w:sz="4" w:space="0" w:color="000000"/>
+              <w:left w:val="single" w:sz="4" w:space="0" w:color="000000"/>
+              <w:bottom w:val="single" w:sz="4" w:space="0" w:color="000000"/>
+              <w:right w:val="single" w:sz="4" w:space="0" w:color="000000"/>
+            </w:tcBorders>
+          </w:tcPr>
+          <w:p>
+            <w:pPr>
+              <w:widowControl w:val="0"/>
+              <w:autoSpaceDE w:val="0"/>
+              <w:snapToGrid w:val="0"/>
+              <w:spacing w:after="0" w:line="240" w:lineRule="auto"/>
+            </w:pPr>
+          </w:p>
+        </w:tc>
+      </w:tr>
+      <w:tr>
+        <w:trPr>
+          <w:trHeight w:val="251"/>
+        </w:trPr>
+        <w:tc>
+          <w:tcPr>
+            <w:tcW w:w="7830" w:type="dxa"/>
+            <w:tcBorders>
+              <w:top w:val="single" w:sz="4" w:space="0" w:color="000000"/>
+              <w:left w:val="single" w:sz="4" w:space="0" w:color="000000"/>
+              <w:bottom w:val="single" w:sz="4" w:space="0" w:color="000000"/>
+              <w:right w:val="single" w:sz="4" w:space="0" w:color="000000"/>
+            </w:tcBorders>
+          </w:tcPr>
+          <w:p>
+            <w:pPr>
+              <w:widowControl w:val="0"/>
+              <w:autoSpaceDE w:val="0"/>
+              <w:snapToGrid w:val="0"/>
+              <w:spacing w:after="0" w:line="240" w:lineRule="auto"/>
+            </w:pPr>
+            <w:r>
+              <w:t>Are there explanatory comments in the code?</w:t>
+            </w:r>
+          </w:p>
+        </w:tc>
+        <w:tc>
+          <w:tcPr>
+            <w:tcW w:w="720" w:type="dxa"/>
+            <w:tcBorders>
+              <w:top w:val="single" w:sz="4" w:space="0" w:color="000000"/>
+              <w:left w:val="single" w:sz="4" w:space="0" w:color="000000"/>
+              <w:bottom w:val="single" w:sz="4" w:space="0" w:color="000000"/>
+              <w:right w:val="single" w:sz="4" w:space="0" w:color="000000"/>
+            </w:tcBorders>
+          </w:tcPr>
+          <w:p>
+            <w:pPr>
+              <w:widowControl w:val="0"/>
+              <w:autoSpaceDE w:val="0"/>
+              <w:snapToGrid w:val="0"/>
+              <w:spacing w:after="0" w:line="240" w:lineRule="auto"/>
+            </w:pPr>
+          </w:p>
+        </w:tc>
+        <w:tc>
+          <w:tcPr>
+            <w:tcW w:w="990" w:type="dxa"/>
+            <w:tcBorders>
+              <w:top w:val="single" w:sz="4" w:space="0" w:color="000000"/>
+              <w:left w:val="single" w:sz="4" w:space="0" w:color="000000"/>
+              <w:bottom w:val="single" w:sz="4" w:space="0" w:color="000000"/>
+              <w:right w:val="single" w:sz="4" w:space="0" w:color="000000"/>
+            </w:tcBorders>
+          </w:tcPr>
+          <w:p>
+            <w:pPr>
+              <w:widowControl w:val="0"/>
+              <w:autoSpaceDE w:val="0"/>
+              <w:snapToGrid w:val="0"/>
+              <w:spacing w:after="0" w:line="240" w:lineRule="auto"/>
+            </w:pPr>
+          </w:p>
+        </w:tc>
+      </w:tr>
+      <w:tr>
+        <w:tblPrEx>
+          <w:tblBorders>
+            <w:top w:val="single" w:sz="4" w:space="0" w:color="000000"/>
+            <w:left w:val="single" w:sz="4" w:space="0" w:color="000000"/>
+            <w:bottom w:val="single" w:sz="4" w:space="0" w:color="000000"/>
+            <w:right w:val="single" w:sz="4" w:space="0" w:color="000000"/>
+          </w:tblBorders>
+        </w:tblPrEx>
+        <w:tc>
+          <w:tcPr>
+            <w:tcW w:w="7830" w:type="dxa"/>
+            <w:tcBorders>
+              <w:top w:val="single" w:sz="4" w:space="0" w:color="000000"/>
+              <w:bottom w:val="single" w:sz="4" w:space="0" w:color="000000"/>
+              <w:right w:val="single" w:sz="4" w:space="0" w:color="000000"/>
+            </w:tcBorders>
+          </w:tcPr>
+          <w:p>
+            <w:pPr>
+              <w:widowControl w:val="0"/>
+              <w:autoSpaceDE w:val="0"/>
+              <w:autoSpaceDN w:val="0"/>
+              <w:adjustRightInd w:val="0"/>
+              <w:spacing w:after="0" w:line="240" w:lineRule="auto"/>
+            </w:pPr>
+            <w:r>
+              <w:t xml:space="preserve">Do </w:t>
+            </w:r>
+            <w:r>
+              <w:t xml:space="preserve">instance </w:t>
+            </w:r>
+            <w:r>
+              <w:t xml:space="preserve">variable names use camelCase? </w:t>
+            </w:r>
+          </w:p>
+        </w:tc>
+        <w:tc>
+          <w:tcPr>
+            <w:tcW w:w="720" w:type="dxa"/>
+            <w:tcBorders>
+              <w:top w:val="single" w:sz="4" w:space="0" w:color="000000"/>
+              <w:bottom w:val="single" w:sz="4" w:space="0" w:color="000000"/>
+              <w:right w:val="single" w:sz="4" w:space="0" w:color="000000"/>
+            </w:tcBorders>
+          </w:tcPr>
+          <w:p>
+            <w:pPr>
+              <w:widowControl w:val="0"/>
+              <w:autoSpaceDE w:val="0"/>
+              <w:autoSpaceDN w:val="0"/>
+              <w:adjustRightInd w:val="0"/>
+              <w:spacing w:after="0" w:line="240" w:lineRule="auto"/>
+            </w:pPr>
+          </w:p>
+        </w:tc>
+        <w:tc>
+          <w:tcPr>
+            <w:tcW w:w="990" w:type="dxa"/>
+            <w:tcBorders>
+              <w:top w:val="single" w:sz="4" w:space="0" w:color="000000"/>
+              <w:left w:val="single" w:sz="4" w:space="0" w:color="000000"/>
+              <w:bottom w:val="single" w:sz="4" w:space="0" w:color="000000"/>
+            </w:tcBorders>
+          </w:tcPr>
+          <w:p>
+            <w:pPr>
+              <w:widowControl w:val="0"/>
+              <w:autoSpaceDE w:val="0"/>
+              <w:autoSpaceDN w:val="0"/>
+              <w:adjustRightInd w:val="0"/>
+              <w:spacing w:after="0" w:line="240" w:lineRule="auto"/>
+            </w:pPr>
+          </w:p>
+        </w:tc>
+      </w:tr>
+      <w:tr>
+        <w:tblPrEx>
+          <w:tblBorders>
+            <w:top w:val="single" w:sz="4" w:space="0" w:color="000000"/>
+            <w:left w:val="single" w:sz="4" w:space="0" w:color="000000"/>
+            <w:bottom w:val="single" w:sz="4" w:space="0" w:color="000000"/>
+            <w:right w:val="single" w:sz="4" w:space="0" w:color="000000"/>
+          </w:tblBorders>
+        </w:tblPrEx>
+        <w:tc>
+          <w:tcPr>
+            <w:tcW w:w="7830" w:type="dxa"/>
+            <w:tcBorders>
+              <w:top w:val="single" w:sz="4" w:space="0" w:color="000000"/>
+              <w:left w:val="single" w:sz="4" w:space="0" w:color="000000"/>
+              <w:bottom w:val="single" w:sz="4" w:space="0" w:color="000000"/>
+              <w:right w:val="single" w:sz="4" w:space="0" w:color="000000"/>
+            </w:tcBorders>
+          </w:tcPr>
+          <w:p>
+            <w:pPr>
+              <w:widowControl w:val="0"/>
+              <w:autoSpaceDE w:val="0"/>
+              <w:autoSpaceDN w:val="0"/>
+              <w:adjustRightInd w:val="0"/>
+              <w:spacing w:after="0" w:line="240" w:lineRule="auto"/>
+            </w:pPr>
+            <w:r>
+              <w:t>Are methods named using PascalCase (aka TitleCase)</w:t>
+            </w:r>
+          </w:p>
+        </w:tc>
+        <w:tc>
+          <w:tcPr>
+            <w:tcW w:w="720" w:type="dxa"/>
+            <w:tcBorders>
+              <w:top w:val="single" w:sz="4" w:space="0" w:color="000000"/>
+              <w:bottom w:val="single" w:sz="4" w:space="0" w:color="000000"/>
+              <w:right w:val="single" w:sz="4" w:space="0" w:color="000000"/>
+            </w:tcBorders>
+          </w:tcPr>
+          <w:p>
+            <w:pPr>
+              <w:widowControl w:val="0"/>
+              <w:autoSpaceDE w:val="0"/>
+              <w:autoSpaceDN w:val="0"/>
+              <w:adjustRightInd w:val="0"/>
+              <w:spacing w:after="0" w:line="240" w:lineRule="auto"/>
+            </w:pPr>
+          </w:p>
+        </w:tc>
+        <w:tc>
+          <w:tcPr>
+            <w:tcW w:w="990" w:type="dxa"/>
+            <w:tcBorders>
+              <w:top w:val="single" w:sz="4" w:space="0" w:color="000000"/>
+              <w:left w:val="single" w:sz="4" w:space="0" w:color="000000"/>
+              <w:bottom w:val="single" w:sz="4" w:space="0" w:color="000000"/>
+              <w:right w:val="single" w:sz="4" w:space="0" w:color="000000"/>
+            </w:tcBorders>
+          </w:tcPr>
+          <w:p>
+            <w:pPr>
+              <w:widowControl w:val="0"/>
+              <w:autoSpaceDE w:val="0"/>
+              <w:autoSpaceDN w:val="0"/>
+              <w:adjustRightInd w:val="0"/>
+              <w:spacing w:after="0" w:line="240" w:lineRule="auto"/>
+            </w:pPr>
+          </w:p>
+        </w:tc>
+      </w:tr>
+      <w:tr>
+        <w:tblPrEx>
+          <w:tblBorders>
+            <w:top w:val="single" w:sz="4" w:space="0" w:color="000000"/>
+            <w:left w:val="single" w:sz="4" w:space="0" w:color="000000"/>
+            <w:bottom w:val="single" w:sz="4" w:space="0" w:color="000000"/>
+            <w:right w:val="single" w:sz="4" w:space="0" w:color="000000"/>
+          </w:tblBorders>
+        </w:tblPrEx>
+        <w:tc>
+          <w:tcPr>
+            <w:tcW w:w="7830" w:type="dxa"/>
+            <w:tcBorders>
+              <w:top w:val="single" w:sz="4" w:space="0" w:color="000000"/>
+              <w:left w:val="single" w:sz="4" w:space="0" w:color="000000"/>
+              <w:bottom w:val="single" w:sz="4" w:space="0" w:color="000000"/>
+              <w:right w:val="single" w:sz="4" w:space="0" w:color="000000"/>
+            </w:tcBorders>
+          </w:tcPr>
+          <w:p>
+            <w:pPr>
+              <w:widowControl w:val="0"/>
+              <w:autoSpaceDE w:val="0"/>
+              <w:autoSpaceDN w:val="0"/>
+              <w:adjustRightInd w:val="0"/>
+              <w:spacing w:after="0" w:line="240" w:lineRule="auto"/>
+            </w:pPr>
+            <w:r>
+              <w:t>Are named constants used (in ALL_CAPS) instead of repeated literal constants?</w:t>
+            </w:r>
+          </w:p>
+        </w:tc>
+        <w:tc>
+          <w:tcPr>
+            <w:tcW w:w="720" w:type="dxa"/>
+            <w:tcBorders>
+              <w:top w:val="single" w:sz="4" w:space="0" w:color="000000"/>
+              <w:bottom w:val="single" w:sz="4" w:space="0" w:color="000000"/>
+              <w:right w:val="single" w:sz="4" w:space="0" w:color="000000"/>
+            </w:tcBorders>
+          </w:tcPr>
+          <w:p>
+            <w:pPr>
+              <w:widowControl w:val="0"/>
+              <w:autoSpaceDE w:val="0"/>
+              <w:autoSpaceDN w:val="0"/>
+              <w:adjustRightInd w:val="0"/>
+              <w:spacing w:after="0" w:line="240" w:lineRule="auto"/>
+            </w:pPr>
+          </w:p>
+        </w:tc>
+        <w:tc>
+          <w:tcPr>
+            <w:tcW w:w="990" w:type="dxa"/>
+            <w:tcBorders>
+              <w:top w:val="single" w:sz="4" w:space="0" w:color="000000"/>
+              <w:left w:val="single" w:sz="4" w:space="0" w:color="000000"/>
+              <w:bottom w:val="single" w:sz="4" w:space="0" w:color="000000"/>
+              <w:right w:val="single" w:sz="4" w:space="0" w:color="000000"/>
+            </w:tcBorders>
+          </w:tcPr>
+          <w:p>
+            <w:pPr>
+              <w:widowControl w:val="0"/>
+              <w:autoSpaceDE w:val="0"/>
+              <w:autoSpaceDN w:val="0"/>
+              <w:adjustRightInd w:val="0"/>
+              <w:spacing w:after="0" w:line="240" w:lineRule="auto"/>
+            </w:pPr>
+          </w:p>
+        </w:tc>
+      </w:tr>
+      <w:tr>
+        <w:tblPrEx>
+          <w:tblBorders>
+            <w:top w:val="single" w:sz="4" w:space="0" w:color="000000"/>
+            <w:left w:val="single" w:sz="4" w:space="0" w:color="000000"/>
+            <w:bottom w:val="single" w:sz="4" w:space="0" w:color="000000"/>
+            <w:right w:val="single" w:sz="4" w:space="0" w:color="000000"/>
+          </w:tblBorders>
+        </w:tblPrEx>
+        <w:tc>
+          <w:tcPr>
+            <w:tcW w:w="7830" w:type="dxa"/>
+            <w:tcBorders>
+              <w:top w:val="single" w:sz="4" w:space="0" w:color="000000"/>
+              <w:left w:val="single" w:sz="4" w:space="0" w:color="000000"/>
+              <w:bottom w:val="single" w:sz="4" w:space="0" w:color="000000"/>
+              <w:right w:val="single" w:sz="4" w:space="0" w:color="000000"/>
+            </w:tcBorders>
+          </w:tcPr>
+          <w:p>
+            <w:pPr>
+              <w:widowControl w:val="0"/>
+              <w:autoSpaceDE w:val="0"/>
+              <w:autoSpaceDN w:val="0"/>
+              <w:adjustRightInd w:val="0"/>
+              <w:spacing w:after="0" w:line="240" w:lineRule="auto"/>
+            </w:pPr>
+            <w:r>
+              <w:t>Is the code DRY (no duplicated blocks of code)?</w:t>
+            </w:r>
+          </w:p>
+        </w:tc>
+        <w:tc>
+          <w:tcPr>
+            <w:tcW w:w="720" w:type="dxa"/>
+            <w:tcBorders>
+              <w:top w:val="single" w:sz="4" w:space="0" w:color="000000"/>
+              <w:bottom w:val="single" w:sz="4" w:space="0" w:color="000000"/>
+              <w:right w:val="single" w:sz="4" w:space="0" w:color="000000"/>
+            </w:tcBorders>
+          </w:tcPr>
+          <w:p>
+            <w:pPr>
+              <w:widowControl w:val="0"/>
+              <w:autoSpaceDE w:val="0"/>
+              <w:autoSpaceDN w:val="0"/>
+              <w:adjustRightInd w:val="0"/>
+              <w:spacing w:after="0" w:line="240" w:lineRule="auto"/>
+            </w:pPr>
+          </w:p>
+        </w:tc>
+        <w:tc>
+          <w:tcPr>
+            <w:tcW w:w="990" w:type="dxa"/>
+            <w:tcBorders>
+              <w:top w:val="single" w:sz="4" w:space="0" w:color="000000"/>
+              <w:left w:val="single" w:sz="4" w:space="0" w:color="000000"/>
+              <w:bottom w:val="single" w:sz="4" w:space="0" w:color="000000"/>
+              <w:right w:val="single" w:sz="4" w:space="0" w:color="000000"/>
+            </w:tcBorders>
+          </w:tcPr>
+          <w:p>
+            <w:pPr>
+              <w:widowControl w:val="0"/>
+              <w:autoSpaceDE w:val="0"/>
+              <w:autoSpaceDN w:val="0"/>
+              <w:adjustRightInd w:val="0"/>
+              <w:spacing w:after="0" w:line="240" w:lineRule="auto"/>
+            </w:pPr>
+          </w:p>
+        </w:tc>
+      </w:tr>
+      <w:tr>
+        <w:tblPrEx>
+          <w:tblBorders>
+            <w:top w:val="single" w:sz="4" w:space="0" w:color="000000"/>
+            <w:left w:val="single" w:sz="4" w:space="0" w:color="000000"/>
+            <w:bottom w:val="single" w:sz="4" w:space="0" w:color="000000"/>
+            <w:right w:val="single" w:sz="4" w:space="0" w:color="000000"/>
+          </w:tblBorders>
+        </w:tblPrEx>
+        <w:tc>
+          <w:tcPr>
+            <w:tcW w:w="7830" w:type="dxa"/>
+            <w:tcBorders>
+              <w:top w:val="single" w:sz="4" w:space="0" w:color="000000"/>
+              <w:left w:val="single" w:sz="4" w:space="0" w:color="000000"/>
+              <w:bottom w:val="single" w:sz="4" w:space="0" w:color="000000"/>
+              <w:right w:val="single" w:sz="4" w:space="0" w:color="000000"/>
+            </w:tcBorders>
+          </w:tcPr>
+          <w:p>
+            <w:pPr>
+              <w:widowControl w:val="0"/>
+              <w:autoSpaceDE w:val="0"/>
+              <w:autoSpaceDN w:val="0"/>
+              <w:adjustRightInd w:val="0"/>
+              <w:spacing w:after="0" w:line="240" w:lineRule="auto"/>
+            </w:pPr>
+            <w:r>
+              <w:t>Is there good separation of concerns? (For example, code that does logical processing separated from UI code.)</w:t>
+            </w:r>
+          </w:p>
+        </w:tc>
+        <w:tc>
+          <w:tcPr>
+            <w:tcW w:w="720" w:type="dxa"/>
+            <w:tcBorders>
+              <w:top w:val="single" w:sz="4" w:space="0" w:color="000000"/>
+              <w:bottom w:val="single" w:sz="4" w:space="0" w:color="000000"/>
+              <w:right w:val="single" w:sz="4" w:space="0" w:color="000000"/>
+            </w:tcBorders>
+          </w:tcPr>
+          <w:p>
+            <w:pPr>
+              <w:widowControl w:val="0"/>
+              <w:autoSpaceDE w:val="0"/>
+              <w:autoSpaceDN w:val="0"/>
+              <w:adjustRightInd w:val="0"/>
+              <w:spacing w:after="0" w:line="240" w:lineRule="auto"/>
+            </w:pPr>
+          </w:p>
+        </w:tc>
+        <w:tc>
+          <w:tcPr>
+            <w:tcW w:w="990" w:type="dxa"/>
+            <w:tcBorders>
+              <w:top w:val="single" w:sz="4" w:space="0" w:color="000000"/>
+              <w:left w:val="single" w:sz="4" w:space="0" w:color="000000"/>
+              <w:bottom w:val="single" w:sz="4" w:space="0" w:color="000000"/>
+              <w:right w:val="single" w:sz="4" w:space="0" w:color="000000"/>
+            </w:tcBorders>
+          </w:tcPr>
+          <w:p>
+            <w:pPr>
+              <w:widowControl w:val="0"/>
+              <w:autoSpaceDE w:val="0"/>
+              <w:autoSpaceDN w:val="0"/>
+              <w:adjustRightInd w:val="0"/>
+              <w:spacing w:after="0" w:line="240" w:lineRule="auto"/>
+            </w:pPr>
+          </w:p>
+        </w:tc>
+      </w:tr>
+    </w:tbl>
+    <w:p>
+      <w:pPr>
+        <w:widowControl w:val="0"/>
+        <w:autoSpaceDE w:val="0"/>
+      </w:pPr>
+    </w:p>
+    <w:tbl>
+      <w:tblPr>
+        <w:tblW w:w="9573" w:type="dxa"/>
+        <w:tblInd w:w="-15" w:type="dxa"/>
+        <w:tblLayout w:type="fixed"/>
+        <w:tblLook w:val="0000" w:firstRow="0" w:lastRow="0" w:firstColumn="0" w:lastColumn="0" w:noHBand="0" w:noVBand="0"/>
+      </w:tblPr>
+      <w:tblGrid>
+        <w:gridCol w:w="9573"/>
+      </w:tblGrid>
+      <w:tr>
+        <w:tc>
+          <w:tcPr>
+            <w:tcW w:w="9573" w:type="dxa"/>
+            <w:tcBorders>
+              <w:top w:val="single" w:sz="4" w:space="0" w:color="000000"/>
+              <w:left w:val="single" w:sz="4" w:space="0" w:color="000000"/>
+              <w:bottom w:val="single" w:sz="4" w:space="0" w:color="000000"/>
+              <w:right w:val="single" w:sz="4" w:space="0" w:color="000000"/>
+            </w:tcBorders>
+          </w:tcPr>
+          <w:p>
+            <w:pPr>
+              <w:widowControl w:val="0"/>
+              <w:autoSpaceDE w:val="0"/>
+              <w:snapToGrid w:val="0"/>
+              <w:spacing w:after="0" w:line="240" w:lineRule="auto"/>
+              <w:rPr>
+                <w:b/>
+                <w:i/>
+              </w:rPr>
+            </w:pPr>
+            <w:r>
+              <w:rPr>
+                <w:b/>
+                <w:i/>
+              </w:rPr>
+              <w:t xml:space="preserve">Overall comments </w:t>
+            </w:r>
+          </w:p>
+        </w:tc>
+      </w:tr>
+      <w:tr>
+        <w:tc>
+          <w:tcPr>
+            <w:tcW w:w="9573" w:type="dxa"/>
+            <w:tcBorders>
+              <w:top w:val="single" w:sz="4" w:space="0" w:color="000000"/>
+              <w:left w:val="single" w:sz="4" w:space="0" w:color="000000"/>
+              <w:bottom w:val="single" w:sz="4" w:space="0" w:color="000000"/>
+              <w:right w:val="single" w:sz="4" w:space="0" w:color="000000"/>
+            </w:tcBorders>
+          </w:tcPr>
+          <w:p>
+            <w:pPr>
+              <w:widowControl w:val="0"/>
+              <w:autoSpaceDE w:val="0"/>
+              <w:snapToGrid w:val="0"/>
+              <w:spacing w:after="0" w:line="240" w:lineRule="auto"/>
+            </w:pPr>
+          </w:p>
+        </w:tc>
+      </w:tr>
+    </w:tbl>
     <w:p>
       <w:pPr>
         <w:widowControl w:val="0"/>
@@ -1354,8 +2047,8 @@
 </file>
 
 <file path=word/numbering.xml><?xml version="1.0" encoding="utf-8"?>
-<w:numbering xmlns:wpc="http://schemas.microsoft.com/office/word/2010/wordprocessingCanvas" xmlns:mc="http://schemas.openxmlformats.org/markup-compatibility/2006" xmlns:o="urn:schemas-microsoft-com:office:office" xmlns:r="http://schemas.openxmlformats.org/officeDocument/2006/relationships" xmlns:m="http://schemas.openxmlformats.org/officeDocument/2006/math" xmlns:v="urn:schemas-microsoft-com:vml" xmlns:wp14="http://schemas.microsoft.com/office/word/2010/wordprocessingDrawing" xmlns:wp="http://schemas.openxmlformats.org/drawingml/2006/wordprocessingDrawing" xmlns:w10="urn:schemas-microsoft-com:office:word" xmlns:w="http://schemas.openxmlformats.org/wordprocessingml/2006/main" xmlns:w14="http://schemas.microsoft.com/office/word/2010/wordml" xmlns:w15="http://schemas.microsoft.com/office/word/2012/wordml" xmlns:wpg="http://schemas.microsoft.com/office/word/2010/wordprocessingGroup" xmlns:wpi="http://schemas.microsoft.com/office/word/2010/wordprocessingInk" xmlns:wne="http://schemas.microsoft.com/office/word/2006/wordml" xmlns:wps="http://schemas.microsoft.com/office/word/2010/wordprocessingShape" mc:Ignorable="w14 w15 wp14">
-  <w:abstractNum w:abstractNumId="0">
+<w:numbering xmlns:wpc="http://schemas.microsoft.com/office/word/2010/wordprocessingCanvas" xmlns:cx="http://schemas.microsoft.com/office/drawing/2014/chartex" xmlns:cx1="http://schemas.microsoft.com/office/drawing/2015/9/8/chartex" xmlns:cx2="http://schemas.microsoft.com/office/drawing/2015/10/21/chartex" xmlns:cx3="http://schemas.microsoft.com/office/drawing/2016/5/9/chartex" xmlns:cx4="http://schemas.microsoft.com/office/drawing/2016/5/10/chartex" xmlns:cx5="http://schemas.microsoft.com/office/drawing/2016/5/11/chartex" xmlns:cx6="http://schemas.microsoft.com/office/drawing/2016/5/12/chartex" xmlns:cx7="http://schemas.microsoft.com/office/drawing/2016/5/13/chartex" xmlns:cx8="http://schemas.microsoft.com/office/drawing/2016/5/14/chartex" xmlns:mc="http://schemas.openxmlformats.org/markup-compatibility/2006" xmlns:aink="http://schemas.microsoft.com/office/drawing/2016/ink" xmlns:am3d="http://schemas.microsoft.com/office/drawing/2017/model3d" xmlns:o="urn:schemas-microsoft-com:office:office" xmlns:r="http://schemas.openxmlformats.org/officeDocument/2006/relationships" xmlns:m="http://schemas.openxmlformats.org/officeDocument/2006/math" xmlns:v="urn:schemas-microsoft-com:vml" xmlns:wp14="http://schemas.microsoft.com/office/word/2010/wordprocessingDrawing" xmlns:wp="http://schemas.openxmlformats.org/drawingml/2006/wordprocessingDrawing" xmlns:w10="urn:schemas-microsoft-com:office:word" xmlns:w="http://schemas.openxmlformats.org/wordprocessingml/2006/main" xmlns:w14="http://schemas.microsoft.com/office/word/2010/wordml" xmlns:w15="http://schemas.microsoft.com/office/word/2012/wordml" xmlns:w16cid="http://schemas.microsoft.com/office/word/2016/wordml/cid" xmlns:w16se="http://schemas.microsoft.com/office/word/2015/wordml/symex" xmlns:wpg="http://schemas.microsoft.com/office/word/2010/wordprocessingGroup" xmlns:wpi="http://schemas.microsoft.com/office/word/2010/wordprocessingInk" xmlns:wne="http://schemas.microsoft.com/office/word/2006/wordml" xmlns:wps="http://schemas.microsoft.com/office/word/2010/wordprocessingShape" mc:Ignorable="w14 w15 w16se w16cid wp14">
+  <w:abstractNum w:abstractNumId="0" w15:restartNumberingAfterBreak="0">
     <w:nsid w:val="FFFFFF1D"/>
     <w:multiLevelType w:val="multilevel"/>
     <w:tmpl w:val="BF5CD8AA"/>
@@ -1495,7 +2188,7 @@
       </w:rPr>
     </w:lvl>
   </w:abstractNum>
-  <w:abstractNum w:abstractNumId="1">
+  <w:abstractNum w:abstractNumId="1" w15:restartNumberingAfterBreak="0">
     <w:nsid w:val="270233A5"/>
     <w:multiLevelType w:val="hybridMultilevel"/>
     <w:tmpl w:val="4E56D00A"/>
@@ -1608,7 +2301,7 @@
       </w:rPr>
     </w:lvl>
   </w:abstractNum>
-  <w:abstractNum w:abstractNumId="2">
+  <w:abstractNum w:abstractNumId="2" w15:restartNumberingAfterBreak="0">
     <w:nsid w:val="30364391"/>
     <w:multiLevelType w:val="hybridMultilevel"/>
     <w:tmpl w:val="4E56D00A"/>
@@ -1721,7 +2414,7 @@
       </w:rPr>
     </w:lvl>
   </w:abstractNum>
-  <w:abstractNum w:abstractNumId="3">
+  <w:abstractNum w:abstractNumId="3" w15:restartNumberingAfterBreak="0">
     <w:nsid w:val="7C0D4B84"/>
     <w:multiLevelType w:val="hybridMultilevel"/>
     <w:tmpl w:val="4E56D00A"/>
@@ -1850,7 +2543,7 @@
 </file>
 
 <file path=word/styles.xml><?xml version="1.0" encoding="utf-8"?>
-<w:styles xmlns:mc="http://schemas.openxmlformats.org/markup-compatibility/2006" xmlns:r="http://schemas.openxmlformats.org/officeDocument/2006/relationships" xmlns:w="http://schemas.openxmlformats.org/wordprocessingml/2006/main" xmlns:w14="http://schemas.microsoft.com/office/word/2010/wordml" xmlns:w15="http://schemas.microsoft.com/office/word/2012/wordml" mc:Ignorable="w14 w15">
+<w:styles xmlns:mc="http://schemas.openxmlformats.org/markup-compatibility/2006" xmlns:r="http://schemas.openxmlformats.org/officeDocument/2006/relationships" xmlns:w="http://schemas.openxmlformats.org/wordprocessingml/2006/main" xmlns:w14="http://schemas.microsoft.com/office/word/2010/wordml" xmlns:w15="http://schemas.microsoft.com/office/word/2012/wordml" xmlns:w16cid="http://schemas.microsoft.com/office/word/2016/wordml/cid" xmlns:w16se="http://schemas.microsoft.com/office/word/2015/wordml/symex" mc:Ignorable="w14 w15 w16se w16cid">
   <w:docDefaults>
     <w:rPrDefault>
       <w:rPr>
@@ -1860,7 +2553,7 @@
     </w:rPrDefault>
     <w:pPrDefault/>
   </w:docDefaults>
-  <w:latentStyles w:defLockedState="0" w:defUIPriority="99" w:defSemiHidden="0" w:defUnhideWhenUsed="0" w:defQFormat="0" w:count="371">
+  <w:latentStyles w:defLockedState="0" w:defUIPriority="99" w:defSemiHidden="0" w:defUnhideWhenUsed="0" w:defQFormat="0" w:count="375">
     <w:lsdException w:name="Normal" w:uiPriority="0" w:qFormat="1"/>
     <w:lsdException w:name="heading 1" w:uiPriority="9" w:qFormat="1"/>
     <w:lsdException w:name="heading 2" w:semiHidden="1" w:uiPriority="9" w:unhideWhenUsed="1" w:qFormat="1"/>
@@ -1955,7 +2648,6 @@
     <w:lsdException w:name="HTML Sample" w:semiHidden="1" w:unhideWhenUsed="1"/>
     <w:lsdException w:name="HTML Typewriter" w:semiHidden="1" w:unhideWhenUsed="1"/>
     <w:lsdException w:name="HTML Variable" w:semiHidden="1" w:unhideWhenUsed="1"/>
-    <w:lsdException w:name="Normal Table" w:semiHidden="1" w:unhideWhenUsed="1"/>
     <w:lsdException w:name="annotation subject" w:semiHidden="1" w:unhideWhenUsed="1"/>
     <w:lsdException w:name="No List" w:semiHidden="1" w:unhideWhenUsed="1"/>
     <w:lsdException w:name="Outline List 1" w:semiHidden="1" w:unhideWhenUsed="1"/>
@@ -1999,10 +2691,8 @@
     <w:lsdException w:name="Table Elegant" w:semiHidden="1" w:unhideWhenUsed="1"/>
     <w:lsdException w:name="Table Professional" w:semiHidden="1" w:unhideWhenUsed="1"/>
     <w:lsdException w:name="Table Subtle 1" w:semiHidden="1" w:unhideWhenUsed="1"/>
-    <w:lsdException w:name="Table Subtle 2" w:semiHidden="1" w:unhideWhenUsed="1"/>
     <w:lsdException w:name="Table Web 1" w:semiHidden="1" w:unhideWhenUsed="1"/>
     <w:lsdException w:name="Table Web 2" w:semiHidden="1" w:unhideWhenUsed="1"/>
-    <w:lsdException w:name="Table Web 3" w:semiHidden="1" w:unhideWhenUsed="1"/>
     <w:lsdException w:name="Balloon Text" w:semiHidden="1" w:unhideWhenUsed="1"/>
     <w:lsdException w:name="Table Grid" w:uiPriority="59"/>
     <w:lsdException w:name="Table Theme" w:semiHidden="1" w:unhideWhenUsed="1"/>
@@ -2212,6 +2902,10 @@
     <w:lsdException w:name="List Table 5 Dark Accent 6" w:uiPriority="50"/>
     <w:lsdException w:name="List Table 6 Colorful Accent 6" w:uiPriority="51"/>
     <w:lsdException w:name="List Table 7 Colorful Accent 6" w:uiPriority="52"/>
+    <w:lsdException w:name="Mention" w:semiHidden="1" w:unhideWhenUsed="1"/>
+    <w:lsdException w:name="Smart Hyperlink" w:semiHidden="1" w:unhideWhenUsed="1"/>
+    <w:lsdException w:name="Hashtag" w:semiHidden="1" w:unhideWhenUsed="1"/>
+    <w:lsdException w:name="Unresolved Mention" w:semiHidden="1" w:unhideWhenUsed="1"/>
   </w:latentStyles>
   <w:style w:type="paragraph" w:default="1" w:styleId="Normal">
     <w:name w:val="Normal"/>

</xml_diff>